<commit_message>
Updated errors in Railway and Update dis up to PMD
</commit_message>
<xml_diff>
--- a/Disertation Research/Investigation Dis.docx
+++ b/Disertation Research/Investigation Dis.docx
@@ -439,38 +439,23 @@
           <w:tab w:val="left" w:pos="1140"/>
         </w:tabs>
         <w:rPr>
-          <w:sz w:val="32"/>
-        </w:rPr>
-      </w:pPr>
-      <w:r>
-        <w:rPr>
-          <w:sz w:val="32"/>
-        </w:rPr>
-        <w:t>2.3</w:t>
-      </w:r>
-      <w:r>
-        <w:rPr>
-          <w:sz w:val="32"/>
-        </w:rPr>
-        <w:t>.3</w:t>
-      </w:r>
-      <w:r>
-        <w:rPr>
-          <w:sz w:val="32"/>
-        </w:rPr>
-        <w:t xml:space="preserve"> </w:t>
-      </w:r>
-      <w:r>
-        <w:rPr>
-          <w:sz w:val="32"/>
-        </w:rPr>
-        <w:t>What</w:t>
-      </w:r>
-      <w:r>
-        <w:rPr>
-          <w:sz w:val="32"/>
-        </w:rPr>
-        <w:t xml:space="preserve"> are they used for? </w:t>
+          <w:b/>
+          <w:sz w:val="32"/>
+        </w:rPr>
+      </w:pPr>
+      <w:r>
+        <w:rPr>
+          <w:b/>
+          <w:sz w:val="32"/>
+        </w:rPr>
+        <w:t>2.4</w:t>
+      </w:r>
+      <w:r>
+        <w:rPr>
+          <w:b/>
+          <w:sz w:val="32"/>
+        </w:rPr>
+        <w:t xml:space="preserve"> Summary </w:t>
       </w:r>
     </w:p>
     <w:p>
@@ -488,14 +473,14 @@
           <w:b/>
           <w:sz w:val="32"/>
         </w:rPr>
-        <w:t>2.4</w:t>
-      </w:r>
-      <w:r>
-        <w:rPr>
-          <w:b/>
-          <w:sz w:val="32"/>
-        </w:rPr>
-        <w:t xml:space="preserve"> Overview of Safety Critical System </w:t>
+        <w:t xml:space="preserve">Chapter 3 - System Design </w:t>
+      </w:r>
+      <w:r>
+        <w:rPr>
+          <w:b/>
+          <w:sz w:val="32"/>
+        </w:rPr>
+        <w:tab/>
       </w:r>
     </w:p>
     <w:p>
@@ -513,14 +498,21 @@
           <w:b/>
           <w:sz w:val="32"/>
         </w:rPr>
-        <w:t>2.5</w:t>
-      </w:r>
-      <w:r>
-        <w:rPr>
-          <w:b/>
-          <w:sz w:val="32"/>
-        </w:rPr>
-        <w:t xml:space="preserve"> Summary </w:t>
+        <w:t>3</w:t>
+      </w:r>
+      <w:r>
+        <w:rPr>
+          <w:b/>
+          <w:sz w:val="32"/>
+        </w:rPr>
+        <w:t xml:space="preserve">.1 Requirements </w:t>
+      </w:r>
+      <w:r>
+        <w:rPr>
+          <w:b/>
+          <w:sz w:val="32"/>
+        </w:rPr>
+        <w:tab/>
       </w:r>
     </w:p>
     <w:p>
@@ -538,14 +530,21 @@
           <w:b/>
           <w:sz w:val="32"/>
         </w:rPr>
-        <w:t xml:space="preserve">Chapter 3 - System Design </w:t>
-      </w:r>
-      <w:r>
-        <w:rPr>
-          <w:b/>
-          <w:sz w:val="32"/>
-        </w:rPr>
-        <w:tab/>
+        <w:t xml:space="preserve">3.2 </w:t>
+      </w:r>
+      <w:r>
+        <w:rPr>
+          <w:b/>
+          <w:sz w:val="32"/>
+        </w:rPr>
+        <w:t>System Overview</w:t>
+      </w:r>
+      <w:r>
+        <w:rPr>
+          <w:b/>
+          <w:sz w:val="32"/>
+        </w:rPr>
+        <w:t xml:space="preserve"> </w:t>
       </w:r>
     </w:p>
     <w:p>
@@ -554,30 +553,20 @@
           <w:tab w:val="left" w:pos="1140"/>
         </w:tabs>
         <w:rPr>
-          <w:b/>
-          <w:sz w:val="32"/>
-        </w:rPr>
-      </w:pPr>
-      <w:r>
-        <w:rPr>
-          <w:b/>
-          <w:sz w:val="32"/>
-        </w:rPr>
-        <w:t>3</w:t>
-      </w:r>
-      <w:r>
-        <w:rPr>
-          <w:b/>
-          <w:sz w:val="32"/>
-        </w:rPr>
-        <w:t xml:space="preserve">.1 Requirements </w:t>
-      </w:r>
-      <w:r>
-        <w:rPr>
-          <w:b/>
-          <w:sz w:val="32"/>
-        </w:rPr>
-        <w:tab/>
+          <w:sz w:val="32"/>
+        </w:rPr>
+      </w:pPr>
+      <w:r>
+        <w:rPr>
+          <w:sz w:val="32"/>
+        </w:rPr>
+        <w:t xml:space="preserve">3.2.1 </w:t>
+      </w:r>
+      <w:r>
+        <w:rPr>
+          <w:sz w:val="32"/>
+        </w:rPr>
+        <w:t>Description of system</w:t>
       </w:r>
     </w:p>
     <w:p>
@@ -586,30 +575,20 @@
           <w:tab w:val="left" w:pos="1140"/>
         </w:tabs>
         <w:rPr>
-          <w:b/>
-          <w:sz w:val="32"/>
-        </w:rPr>
-      </w:pPr>
-      <w:r>
-        <w:rPr>
-          <w:b/>
-          <w:sz w:val="32"/>
-        </w:rPr>
-        <w:t xml:space="preserve">3.2 </w:t>
-      </w:r>
-      <w:r>
-        <w:rPr>
-          <w:b/>
-          <w:sz w:val="32"/>
-        </w:rPr>
-        <w:t>System Overview</w:t>
-      </w:r>
-      <w:r>
-        <w:rPr>
-          <w:b/>
-          <w:sz w:val="32"/>
-        </w:rPr>
-        <w:t xml:space="preserve"> </w:t>
+          <w:sz w:val="32"/>
+        </w:rPr>
+      </w:pPr>
+      <w:r>
+        <w:rPr>
+          <w:sz w:val="32"/>
+        </w:rPr>
+        <w:t>3.2.2 UML</w:t>
+      </w:r>
+      <w:r>
+        <w:rPr>
+          <w:sz w:val="32"/>
+        </w:rPr>
+        <w:t xml:space="preserve"> Diagram </w:t>
       </w:r>
     </w:p>
     <w:p>
@@ -618,20 +597,16 @@
           <w:tab w:val="left" w:pos="1140"/>
         </w:tabs>
         <w:rPr>
-          <w:sz w:val="32"/>
-        </w:rPr>
-      </w:pPr>
-      <w:r>
-        <w:rPr>
-          <w:sz w:val="32"/>
-        </w:rPr>
-        <w:t xml:space="preserve">3.2.1 </w:t>
-      </w:r>
-      <w:r>
-        <w:rPr>
-          <w:sz w:val="32"/>
-        </w:rPr>
-        <w:t>Description of system</w:t>
+          <w:b/>
+          <w:sz w:val="32"/>
+        </w:rPr>
+      </w:pPr>
+      <w:r>
+        <w:rPr>
+          <w:b/>
+          <w:sz w:val="32"/>
+        </w:rPr>
+        <w:t xml:space="preserve">3.3 Design of Animation </w:t>
       </w:r>
     </w:p>
     <w:p>
@@ -647,13 +622,7 @@
         <w:rPr>
           <w:sz w:val="32"/>
         </w:rPr>
-        <w:t>3.2.2 UML</w:t>
-      </w:r>
-      <w:r>
-        <w:rPr>
-          <w:sz w:val="32"/>
-        </w:rPr>
-        <w:t xml:space="preserve"> Diagram </w:t>
+        <w:t xml:space="preserve">3.3.1 Sketch of Design </w:t>
       </w:r>
     </w:p>
     <w:p>
@@ -662,16 +631,20 @@
           <w:tab w:val="left" w:pos="1140"/>
         </w:tabs>
         <w:rPr>
-          <w:b/>
-          <w:sz w:val="32"/>
-        </w:rPr>
-      </w:pPr>
-      <w:r>
-        <w:rPr>
-          <w:b/>
-          <w:sz w:val="32"/>
-        </w:rPr>
-        <w:t xml:space="preserve">3.3 Design of Animation </w:t>
+          <w:sz w:val="32"/>
+        </w:rPr>
+      </w:pPr>
+      <w:r>
+        <w:rPr>
+          <w:sz w:val="32"/>
+        </w:rPr>
+        <w:t>3.3.2</w:t>
+      </w:r>
+      <w:r>
+        <w:rPr>
+          <w:sz w:val="32"/>
+        </w:rPr>
+        <w:t xml:space="preserve"> Failures in Animation </w:t>
       </w:r>
     </w:p>
     <w:p>
@@ -688,44 +661,6 @@
           <w:sz w:val="32"/>
         </w:rPr>
         <w:lastRenderedPageBreak/>
-        <w:t xml:space="preserve">3.3.1 Sketch of Design </w:t>
-      </w:r>
-    </w:p>
-    <w:p>
-      <w:pPr>
-        <w:tabs>
-          <w:tab w:val="left" w:pos="1140"/>
-        </w:tabs>
-        <w:rPr>
-          <w:sz w:val="32"/>
-        </w:rPr>
-      </w:pPr>
-      <w:r>
-        <w:rPr>
-          <w:sz w:val="32"/>
-        </w:rPr>
-        <w:t>3.3.2</w:t>
-      </w:r>
-      <w:r>
-        <w:rPr>
-          <w:sz w:val="32"/>
-        </w:rPr>
-        <w:t xml:space="preserve"> Failures in Animation </w:t>
-      </w:r>
-    </w:p>
-    <w:p>
-      <w:pPr>
-        <w:tabs>
-          <w:tab w:val="left" w:pos="1140"/>
-        </w:tabs>
-        <w:rPr>
-          <w:sz w:val="32"/>
-        </w:rPr>
-      </w:pPr>
-      <w:r>
-        <w:rPr>
-          <w:sz w:val="32"/>
-        </w:rPr>
         <w:t>3.3.3</w:t>
       </w:r>
       <w:r>
@@ -1136,7 +1071,6 @@
         </w:numPr>
       </w:pPr>
       <w:r>
-        <w:lastRenderedPageBreak/>
         <w:t>Introduction</w:t>
       </w:r>
     </w:p>
@@ -1148,6 +1082,7 @@
     </w:p>
     <w:p>
       <w:r>
+        <w:lastRenderedPageBreak/>
         <w:t xml:space="preserve">A Safety-Critical System is a System in which a failure can result in Losses of millions, it can cost lives and injure people. Such Systems require very careful planning when developing them, some clients of programming languages may stick with such languages as C in developing embedded software. </w:t>
       </w:r>
     </w:p>
@@ -1291,37 +1226,37 @@
         <w:ind w:left="840" w:hanging="480"/>
       </w:pPr>
       <w:r>
+        <w:t>Project Aims</w:t>
+      </w:r>
+    </w:p>
+    <w:p>
+      <w:pPr>
+        <w:rPr>
+          <w:b/>
+          <w:sz w:val="32"/>
+        </w:rPr>
+      </w:pPr>
+      <w:r>
+        <w:rPr>
+          <w:b/>
+          <w:sz w:val="32"/>
+        </w:rPr>
+        <w:t xml:space="preserve">       </w:t>
+      </w:r>
+    </w:p>
+    <w:p>
+      <w:pPr>
+        <w:rPr>
+          <w:b/>
+          <w:sz w:val="32"/>
+        </w:rPr>
+      </w:pPr>
+      <w:r>
+        <w:rPr>
+          <w:b/>
+          <w:sz w:val="32"/>
+        </w:rPr>
         <w:lastRenderedPageBreak/>
-        <w:t>Project Aims</w:t>
-      </w:r>
-    </w:p>
-    <w:p>
-      <w:pPr>
-        <w:rPr>
-          <w:b/>
-          <w:sz w:val="32"/>
-        </w:rPr>
-      </w:pPr>
-      <w:r>
-        <w:rPr>
-          <w:b/>
-          <w:sz w:val="32"/>
-        </w:rPr>
-        <w:t xml:space="preserve">       </w:t>
-      </w:r>
-    </w:p>
-    <w:p>
-      <w:pPr>
-        <w:rPr>
-          <w:b/>
-          <w:sz w:val="32"/>
-        </w:rPr>
-      </w:pPr>
-      <w:r>
-        <w:rPr>
-          <w:b/>
-          <w:sz w:val="32"/>
-        </w:rPr>
         <w:t xml:space="preserve">Aim: </w:t>
       </w:r>
       <w:r>
@@ -3830,21 +3765,7 @@
                 <w:sz w:val="20"/>
                 <w:szCs w:val="20"/>
               </w:rPr>
-              <w:t xml:space="preserve"> cases where </w:t>
-            </w:r>
-            <w:r>
-              <w:rPr>
-                <w:sz w:val="20"/>
-                <w:szCs w:val="20"/>
-              </w:rPr>
-              <w:t xml:space="preserve">Invariants </w:t>
-            </w:r>
-            <w:r>
-              <w:rPr>
-                <w:sz w:val="20"/>
-                <w:szCs w:val="20"/>
-              </w:rPr>
-              <w:t>n</w:t>
+              <w:t xml:space="preserve"> cases where Invariants n</w:t>
             </w:r>
             <w:r>
               <w:rPr>
@@ -3971,14 +3892,7 @@
                 <w:sz w:val="20"/>
                 <w:szCs w:val="20"/>
               </w:rPr>
-              <w:t xml:space="preserve"> Non-Null Elements </w:t>
-            </w:r>
-            <w:r>
-              <w:rPr>
-                <w:sz w:val="20"/>
-                <w:szCs w:val="20"/>
-              </w:rPr>
-              <w:t>aa</w:t>
+              <w:t xml:space="preserve"> Non-Null</w:t>
             </w:r>
           </w:p>
         </w:tc>
@@ -4289,6 +4203,19 @@
           <w:u w:val="single"/>
         </w:rPr>
         <w:lastRenderedPageBreak/>
+        <w:t>Java</w:t>
+      </w:r>
+    </w:p>
+    <w:p>
+      <w:pPr>
+        <w:rPr>
+          <w:u w:val="single"/>
+        </w:rPr>
+      </w:pPr>
+      <w:r>
+        <w:rPr>
+          <w:u w:val="single"/>
+        </w:rPr>
         <w:t>Safety-Critical Java</w:t>
       </w:r>
     </w:p>
@@ -4300,10 +4227,16 @@
         <w:t>yet</w:t>
       </w:r>
       <w:r>
-        <w:t xml:space="preserve"> released to the public it is still in the planning stages of development. I will talk about some of the f</w:t>
-      </w:r>
-      <w:r>
-        <w:t xml:space="preserve">eatures they want to introduce to the Java Language. </w:t>
+        <w:t xml:space="preserve"> released to the public it</w:t>
+      </w:r>
+      <w:r>
+        <w:t xml:space="preserve"> is still in the planning stages</w:t>
+      </w:r>
+      <w:r>
+        <w:t>.</w:t>
+      </w:r>
+      <w:r>
+        <w:t xml:space="preserve"> </w:t>
       </w:r>
     </w:p>
     <w:p>
@@ -4325,43 +4258,370 @@
         <w:t>[</w:t>
       </w:r>
       <w:r>
+        <w:rPr>
+          <w:color w:val="FF0000"/>
+        </w:rPr>
         <w:t xml:space="preserve"> </w:t>
       </w:r>
       <w:hyperlink r:id="rId10" w:history="1">
         <w:r>
           <w:rPr>
             <w:rStyle w:val="Hyperlink"/>
+            <w:color w:val="FF0000"/>
           </w:rPr>
           <w:t>http://www.tiobe.com/tiobe-index/</w:t>
         </w:r>
       </w:hyperlink>
       <w:r>
         <w:rPr>
+          <w:color w:val="000000" w:themeColor="text1"/>
+        </w:rPr>
+        <w:t>]</w:t>
+      </w:r>
+      <w:r>
+        <w:t xml:space="preserve">. From previous use of </w:t>
+      </w:r>
+      <w:r>
+        <w:t>Java,</w:t>
+      </w:r>
+      <w:r>
+        <w:t xml:space="preserve"> it is easy to say now having experience from other languages it is a very easy language to learn and write in. With a lot of Plug in’s such as PMD and </w:t>
+      </w:r>
+      <w:proofErr w:type="spellStart"/>
+      <w:r>
+        <w:t>CodeBugs</w:t>
+      </w:r>
+      <w:proofErr w:type="spellEnd"/>
+      <w:r>
+        <w:t xml:space="preserve"> to </w:t>
+      </w:r>
+      <w:r>
+        <w:t xml:space="preserve">enable static analysis of code which I will talk about later. </w:t>
+      </w:r>
+    </w:p>
+    <w:p>
+      <w:r>
+        <w:t xml:space="preserve">The reason as to why this has been developed is </w:t>
+      </w:r>
+      <w:r>
+        <w:t>to</w:t>
+      </w:r>
+      <w:r>
+        <w:t xml:space="preserve"> address the needs for safety-Critical Software.</w:t>
+      </w:r>
+      <w:r>
+        <w:t xml:space="preserve"> </w:t>
+      </w:r>
+    </w:p>
+    <w:p>
+      <w:r>
+        <w:t xml:space="preserve">Safety-Critical Java </w:t>
+      </w:r>
+      <w:r>
+        <w:t>specification</w:t>
+      </w:r>
+      <w:r>
+        <w:t xml:space="preserve"> states that </w:t>
+      </w:r>
+      <w:r>
+        <w:t>to</w:t>
+      </w:r>
+      <w:r>
+        <w:t xml:space="preserve"> be successful</w:t>
+      </w:r>
+      <w:r>
+        <w:t xml:space="preserve"> that it needs a smaller and highly </w:t>
+      </w:r>
+      <w:r>
+        <w:t>predictable</w:t>
+      </w:r>
+      <w:r>
+        <w:t xml:space="preserve"> set of Java Virtual Machines</w:t>
+      </w:r>
+      <w:r>
+        <w:t xml:space="preserve"> Also states it must exhibit freedom from any exceptions that cannot </w:t>
+      </w:r>
+      <w:r>
+        <w:t>be handled</w:t>
+      </w:r>
+      <w:r>
+        <w:t xml:space="preserve"> </w:t>
+      </w:r>
+      <w:r>
+        <w:t>[</w:t>
+      </w:r>
+      <w:r>
+        <w:rPr>
           <w:color w:val="FF0000"/>
         </w:rPr>
+        <w:t>http://download.oracle.com/otn-pub/jcp/safety_critical-0_94-edr2-spec/scj-EDR2.pdf?AuthParam=1489342923_ee7fd1e36e78cfa2d98455e6552dc194</w:t>
+      </w:r>
+      <w:r>
         <w:t>]</w:t>
       </w:r>
       <w:r>
-        <w:t xml:space="preserve">. From previous use of </w:t>
-      </w:r>
-      <w:r>
-        <w:t>Java,</w:t>
-      </w:r>
-      <w:bookmarkStart w:id="0" w:name="_GoBack"/>
-      <w:bookmarkEnd w:id="0"/>
-      <w:r>
-        <w:t xml:space="preserve"> it is easy to say now having experience from other languages it is a very easy language to learn and write in. With a lot of Plug in’s such as PMD and </w:t>
-      </w:r>
-      <w:proofErr w:type="spellStart"/>
-      <w:r>
-        <w:t>CodeBugs</w:t>
-      </w:r>
-      <w:proofErr w:type="spellEnd"/>
-      <w:r>
-        <w:t xml:space="preserve"> to </w:t>
-      </w:r>
-      <w:r>
-        <w:t xml:space="preserve">enable static analysis of code which I will talk about later. </w:t>
+        <w:t xml:space="preserve">. </w:t>
+      </w:r>
+    </w:p>
+    <w:p>
+      <w:r>
+        <w:t>Figure 2 [</w:t>
+      </w:r>
+      <w:r>
+        <w:rPr>
+          <w:color w:val="FF0000"/>
+        </w:rPr>
+        <w:t>https://en.wikipedia.org/wiki/Java_virtual_machine#/media/File:JvmSpec7.png</w:t>
+      </w:r>
+      <w:r>
+        <w:t>]</w:t>
+      </w:r>
+    </w:p>
+    <w:p>
+      <w:r>
+        <w:rPr>
+          <w:noProof/>
+          <w:lang w:eastAsia="en-GB"/>
+        </w:rPr>
+        <mc:AlternateContent>
+          <mc:Choice Requires="wps">
+            <w:drawing>
+              <wp:anchor distT="45720" distB="45720" distL="114300" distR="114300" simplePos="0" relativeHeight="251659264" behindDoc="1" locked="0" layoutInCell="1" allowOverlap="1">
+                <wp:simplePos x="0" y="0"/>
+                <wp:positionH relativeFrom="column">
+                  <wp:posOffset>3677920</wp:posOffset>
+                </wp:positionH>
+                <wp:positionV relativeFrom="paragraph">
+                  <wp:posOffset>8255</wp:posOffset>
+                </wp:positionV>
+                <wp:extent cx="2279650" cy="2470150"/>
+                <wp:effectExtent l="0" t="0" r="12700" b="25400"/>
+                <wp:wrapSquare wrapText="bothSides"/>
+                <wp:docPr id="217" name="Text Box 2"/>
+                <wp:cNvGraphicFramePr>
+                  <a:graphicFrameLocks xmlns:a="http://schemas.openxmlformats.org/drawingml/2006/main"/>
+                </wp:cNvGraphicFramePr>
+                <a:graphic xmlns:a="http://schemas.openxmlformats.org/drawingml/2006/main">
+                  <a:graphicData uri="http://schemas.microsoft.com/office/word/2010/wordprocessingShape">
+                    <wps:wsp>
+                      <wps:cNvSpPr txBox="1">
+                        <a:spLocks noChangeArrowheads="1"/>
+                      </wps:cNvSpPr>
+                      <wps:spPr bwMode="auto">
+                        <a:xfrm>
+                          <a:off x="0" y="0"/>
+                          <a:ext cx="2279650" cy="2470150"/>
+                        </a:xfrm>
+                        <a:prstGeom prst="rect">
+                          <a:avLst/>
+                        </a:prstGeom>
+                        <a:solidFill>
+                          <a:srgbClr val="FFFFFF"/>
+                        </a:solidFill>
+                        <a:ln w="9525">
+                          <a:solidFill>
+                            <a:srgbClr val="000000"/>
+                          </a:solidFill>
+                          <a:miter lim="800000"/>
+                          <a:headEnd/>
+                          <a:tailEnd/>
+                        </a:ln>
+                      </wps:spPr>
+                      <wps:txbx>
+                        <w:txbxContent>
+                          <w:p>
+                            <w:r>
+                              <w:t xml:space="preserve">The Java Virtual Machine </w:t>
+                            </w:r>
+                            <w:r>
+                              <w:t>Pictured</w:t>
+                            </w:r>
+                            <w:r>
+                              <w:t xml:space="preserve"> Left, </w:t>
+                            </w:r>
+                            <w:r>
+                              <w:t>enables Java to</w:t>
+                            </w:r>
+                            <w:r>
+                              <w:t xml:space="preserve"> run across multiple platforms </w:t>
+                            </w:r>
+                            <w:r>
+                              <w:t>if</w:t>
+                            </w:r>
+                            <w:r>
+                              <w:t xml:space="preserve"> the Java runtime </w:t>
+                            </w:r>
+                            <w:r>
+                              <w:t>environment</w:t>
+                            </w:r>
+                            <w:r>
+                              <w:t xml:space="preserve"> is installed on the machine. </w:t>
+                            </w:r>
+                            <w:r>
+                              <w:t xml:space="preserve">It is an abstract Specification, it also means that Memory </w:t>
+                            </w:r>
+                            <w:r>
+                              <w:t>cannot</w:t>
+                            </w:r>
+                            <w:r>
+                              <w:t xml:space="preserve"> be manipulated as in C. The JVM manages Memory layout for you. </w:t>
+                            </w:r>
+                            <w:r>
+                              <w:t>While this is good, there may be times w</w:t>
+                            </w:r>
+                            <w:r>
+                              <w:t>here you would like to ed</w:t>
+                            </w:r>
+                            <w:r>
+                              <w:t>it Objects in memory as with C</w:t>
+                            </w:r>
+                            <w:r>
+                              <w:t xml:space="preserve"> such as using the free method in C</w:t>
+                            </w:r>
+                            <w:r>
+                              <w:t xml:space="preserve">. </w:t>
+                            </w:r>
+                          </w:p>
+                        </w:txbxContent>
+                      </wps:txbx>
+                      <wps:bodyPr rot="0" vert="horz" wrap="square" lIns="91440" tIns="45720" rIns="91440" bIns="45720" anchor="t" anchorCtr="0">
+                        <a:noAutofit/>
+                      </wps:bodyPr>
+                    </wps:wsp>
+                  </a:graphicData>
+                </a:graphic>
+                <wp14:sizeRelH relativeFrom="margin">
+                  <wp14:pctWidth>40000</wp14:pctWidth>
+                </wp14:sizeRelH>
+                <wp14:sizeRelV relativeFrom="margin">
+                  <wp14:pctHeight>0</wp14:pctHeight>
+                </wp14:sizeRelV>
+              </wp:anchor>
+            </w:drawing>
+          </mc:Choice>
+          <mc:Fallback>
+            <w:pict>
+              <v:shapetype id="_x0000_t202" coordsize="21600,21600" o:spt="202" path="m,l,21600r21600,l21600,xe">
+                <v:stroke joinstyle="miter"/>
+                <v:path gradientshapeok="t" o:connecttype="rect"/>
+              </v:shapetype>
+              <v:shape id="Text Box 2" o:spid="_x0000_s1026" type="#_x0000_t202" style="position:absolute;margin-left:289.6pt;margin-top:.65pt;width:179.5pt;height:194.5pt;z-index:-251657216;visibility:visible;mso-wrap-style:square;mso-width-percent:400;mso-height-percent:0;mso-wrap-distance-left:9pt;mso-wrap-distance-top:3.6pt;mso-wrap-distance-right:9pt;mso-wrap-distance-bottom:3.6pt;mso-position-horizontal:absolute;mso-position-horizontal-relative:text;mso-position-vertical:absolute;mso-position-vertical-relative:text;mso-width-percent:400;mso-height-percent:0;mso-width-relative:margin;mso-height-relative:margin;v-text-anchor:top" o:gfxdata="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">
+                <v:textbox>
+                  <w:txbxContent>
+                    <w:p>
+                      <w:r>
+                        <w:t xml:space="preserve">The Java Virtual Machine </w:t>
+                      </w:r>
+                      <w:r>
+                        <w:t>Pictured</w:t>
+                      </w:r>
+                      <w:r>
+                        <w:t xml:space="preserve"> Left, </w:t>
+                      </w:r>
+                      <w:r>
+                        <w:t>enables Java to</w:t>
+                      </w:r>
+                      <w:r>
+                        <w:t xml:space="preserve"> run across multiple platforms </w:t>
+                      </w:r>
+                      <w:r>
+                        <w:t>if</w:t>
+                      </w:r>
+                      <w:r>
+                        <w:t xml:space="preserve"> the Java runtime </w:t>
+                      </w:r>
+                      <w:r>
+                        <w:t>environment</w:t>
+                      </w:r>
+                      <w:r>
+                        <w:t xml:space="preserve"> is installed on the machine. </w:t>
+                      </w:r>
+                      <w:r>
+                        <w:t xml:space="preserve">It is an abstract Specification, it also means that Memory </w:t>
+                      </w:r>
+                      <w:r>
+                        <w:t>cannot</w:t>
+                      </w:r>
+                      <w:r>
+                        <w:t xml:space="preserve"> be manipulated as in C. The JVM manages Memory layout for you. </w:t>
+                      </w:r>
+                      <w:r>
+                        <w:t>While this is good, there may be times w</w:t>
+                      </w:r>
+                      <w:r>
+                        <w:t>here you would like to ed</w:t>
+                      </w:r>
+                      <w:r>
+                        <w:t>it Objects in memory as with C</w:t>
+                      </w:r>
+                      <w:r>
+                        <w:t xml:space="preserve"> such as using the free method in C</w:t>
+                      </w:r>
+                      <w:r>
+                        <w:t xml:space="preserve">. </w:t>
+                      </w:r>
+                    </w:p>
+                  </w:txbxContent>
+                </v:textbox>
+                <w10:wrap type="square"/>
+              </v:shape>
+            </w:pict>
+          </mc:Fallback>
+        </mc:AlternateContent>
+      </w:r>
+      <w:r>
+        <w:rPr>
+          <w:noProof/>
+          <w:lang w:eastAsia="en-GB"/>
+        </w:rPr>
+        <w:drawing>
+          <wp:inline distT="0" distB="0" distL="0" distR="0" wp14:anchorId="4398142B" wp14:editId="5ED39A57">
+            <wp:extent cx="3500651" cy="1929765"/>
+            <wp:effectExtent l="0" t="0" r="5080" b="0"/>
+            <wp:docPr id="1" name="Picture 1" descr="https://upload.wikimedia.org/wikipedia/commons/d/dd/JvmSpec7.png"/>
+            <wp:cNvGraphicFramePr>
+              <a:graphicFrameLocks xmlns:a="http://schemas.openxmlformats.org/drawingml/2006/main" noChangeAspect="1"/>
+            </wp:cNvGraphicFramePr>
+            <a:graphic xmlns:a="http://schemas.openxmlformats.org/drawingml/2006/main">
+              <a:graphicData uri="http://schemas.openxmlformats.org/drawingml/2006/picture">
+                <pic:pic xmlns:pic="http://schemas.openxmlformats.org/drawingml/2006/picture">
+                  <pic:nvPicPr>
+                    <pic:cNvPr id="0" name="Picture 1" descr="https://upload.wikimedia.org/wikipedia/commons/d/dd/JvmSpec7.png"/>
+                    <pic:cNvPicPr>
+                      <a:picLocks noChangeAspect="1" noChangeArrowheads="1"/>
+                    </pic:cNvPicPr>
+                  </pic:nvPicPr>
+                  <pic:blipFill>
+                    <a:blip r:embed="rId11" cstate="print">
+                      <a:extLst>
+                        <a:ext uri="{28A0092B-C50C-407E-A947-70E740481C1C}">
+                          <a14:useLocalDpi xmlns:a14="http://schemas.microsoft.com/office/drawing/2010/main" val="0"/>
+                        </a:ext>
+                      </a:extLst>
+                    </a:blip>
+                    <a:srcRect/>
+                    <a:stretch>
+                      <a:fillRect/>
+                    </a:stretch>
+                  </pic:blipFill>
+                  <pic:spPr bwMode="auto">
+                    <a:xfrm>
+                      <a:off x="0" y="0"/>
+                      <a:ext cx="3576405" cy="1971525"/>
+                    </a:xfrm>
+                    <a:prstGeom prst="rect">
+                      <a:avLst/>
+                    </a:prstGeom>
+                    <a:noFill/>
+                    <a:ln>
+                      <a:noFill/>
+                    </a:ln>
+                  </pic:spPr>
+                </pic:pic>
+              </a:graphicData>
+            </a:graphic>
+          </wp:inline>
+        </w:drawing>
       </w:r>
     </w:p>
     <w:p/>
@@ -4373,17 +4633,392 @@
           <w:lang w:eastAsia="en-GB"/>
         </w:rPr>
       </w:pPr>
-    </w:p>
-    <w:p/>
-    <w:p/>
-    <w:p>
-      <w:r>
-        <w:tab/>
-      </w:r>
+      <w:r>
+        <w:rPr>
+          <w:noProof/>
+          <w:lang w:eastAsia="en-GB"/>
+        </w:rPr>
+        <w:t>They have already managed to construct Systems</w:t>
+      </w:r>
+      <w:r>
+        <w:rPr>
+          <w:noProof/>
+          <w:lang w:eastAsia="en-GB"/>
+        </w:rPr>
+        <w:t xml:space="preserve"> using standard Java Technolgy, which is a good step into proving that Java could be use</w:t>
+      </w:r>
+      <w:r>
+        <w:rPr>
+          <w:noProof/>
+          <w:lang w:eastAsia="en-GB"/>
+        </w:rPr>
+        <w:t>d in S</w:t>
+      </w:r>
+      <w:r>
+        <w:rPr>
+          <w:noProof/>
+          <w:lang w:eastAsia="en-GB"/>
+        </w:rPr>
+        <w:t xml:space="preserve">afety-Critical Technolgy. Level D and Level E systems have been created which explains that, In these systems behaviour which is not expected by the system </w:t>
+      </w:r>
+      <w:r>
+        <w:rPr>
+          <w:noProof/>
+          <w:lang w:eastAsia="en-GB"/>
+        </w:rPr>
+        <w:t xml:space="preserve">would cause minor </w:t>
+      </w:r>
+      <w:r>
+        <w:rPr>
+          <w:noProof/>
+          <w:lang w:eastAsia="en-GB"/>
+        </w:rPr>
+        <w:t>Defects in the program, eg it would</w:t>
+      </w:r>
+      <w:r>
+        <w:rPr>
+          <w:noProof/>
+          <w:lang w:eastAsia="en-GB"/>
+        </w:rPr>
+        <w:t xml:space="preserve"> not entirely break the systems. </w:t>
+      </w:r>
+    </w:p>
+    <w:p>
+      <w:pPr>
+        <w:rPr>
+          <w:noProof/>
+          <w:lang w:eastAsia="en-GB"/>
+        </w:rPr>
+      </w:pPr>
+      <w:r>
+        <w:rPr>
+          <w:noProof/>
+          <w:lang w:eastAsia="en-GB"/>
+        </w:rPr>
+        <w:t xml:space="preserve">This may seem minor but correct or detecting systems which are in an </w:t>
+      </w:r>
+      <w:r>
+        <w:rPr>
+          <w:noProof/>
+          <w:lang w:eastAsia="en-GB"/>
+        </w:rPr>
+        <w:t xml:space="preserve">erroneous </w:t>
+      </w:r>
+      <w:r>
+        <w:rPr>
+          <w:noProof/>
+          <w:lang w:eastAsia="en-GB"/>
+        </w:rPr>
+        <w:t>state is important</w:t>
+      </w:r>
+      <w:r>
+        <w:rPr>
+          <w:noProof/>
+          <w:lang w:eastAsia="en-GB"/>
+        </w:rPr>
+        <w:t xml:space="preserve"> to be able to reduc</w:t>
+      </w:r>
+      <w:r>
+        <w:rPr>
+          <w:noProof/>
+          <w:lang w:eastAsia="en-GB"/>
+        </w:rPr>
+        <w:t>e the error</w:t>
+      </w:r>
+      <w:r>
+        <w:rPr>
+          <w:noProof/>
+          <w:lang w:eastAsia="en-GB"/>
+        </w:rPr>
+        <w:t xml:space="preserve"> and try correct it. </w:t>
+      </w:r>
+      <w:r>
+        <w:rPr>
+          <w:noProof/>
+          <w:lang w:eastAsia="en-GB"/>
+        </w:rPr>
+        <w:t xml:space="preserve">However the aims are to achieve systems with higher capablities. </w:t>
+      </w:r>
+      <w:r>
+        <w:rPr>
+          <w:noProof/>
+          <w:lang w:eastAsia="en-GB"/>
+        </w:rPr>
+        <w:t xml:space="preserve"> </w:t>
+      </w:r>
+    </w:p>
+    <w:p>
+      <w:pPr>
+        <w:rPr>
+          <w:noProof/>
+          <w:lang w:eastAsia="en-GB"/>
+        </w:rPr>
+      </w:pPr>
+      <w:r>
+        <w:rPr>
+          <w:noProof/>
+          <w:lang w:eastAsia="en-GB"/>
+        </w:rPr>
+        <w:t xml:space="preserve">With Safety-Critical Java they want to enable to usage of Java </w:t>
+      </w:r>
+      <w:r>
+        <w:rPr>
+          <w:noProof/>
+          <w:lang w:eastAsia="en-GB"/>
+        </w:rPr>
+        <w:t xml:space="preserve">in these types of applications but not mission critical Applications in which a failure of a one part would lead in a mission wide failure. </w:t>
+      </w:r>
+    </w:p>
+    <w:p>
+      <w:pPr>
+        <w:rPr>
+          <w:noProof/>
+          <w:lang w:eastAsia="en-GB"/>
+        </w:rPr>
+      </w:pPr>
+      <w:r>
+        <w:rPr>
+          <w:noProof/>
+          <w:lang w:eastAsia="en-GB"/>
+        </w:rPr>
+        <w:t xml:space="preserve">Looking at the </w:t>
+      </w:r>
+      <w:r>
+        <w:rPr>
+          <w:noProof/>
+          <w:lang w:eastAsia="en-GB"/>
+        </w:rPr>
+        <w:t>Programming in SCJ report One problem of Java is the way it</w:t>
+      </w:r>
+      <w:r>
+        <w:rPr>
+          <w:noProof/>
+          <w:lang w:eastAsia="en-GB"/>
+        </w:rPr>
+        <w:t xml:space="preserve"> lays out memory. I said before that it would be nice to have some control over memory management in Java, but in this document it says that because of the way Java Layouts it’s memory and also the finalization through garbage collector</w:t>
+      </w:r>
+      <w:r>
+        <w:rPr>
+          <w:noProof/>
+          <w:lang w:eastAsia="en-GB"/>
+        </w:rPr>
+        <w:t xml:space="preserve"> the impact of a garbage collector may have a negative impact on anything </w:t>
+      </w:r>
+      <w:r>
+        <w:rPr>
+          <w:noProof/>
+          <w:lang w:eastAsia="en-GB"/>
+        </w:rPr>
+        <w:lastRenderedPageBreak/>
+        <w:t>anaylizing the t</w:t>
+      </w:r>
+      <w:r>
+        <w:rPr>
+          <w:noProof/>
+          <w:lang w:eastAsia="en-GB"/>
+        </w:rPr>
+        <w:t xml:space="preserve">iming properties of the system </w:t>
+      </w:r>
+      <w:r>
+        <w:rPr>
+          <w:noProof/>
+          <w:lang w:eastAsia="en-GB"/>
+        </w:rPr>
+        <w:t>[</w:t>
+      </w:r>
+      <w:r>
+        <w:rPr>
+          <w:noProof/>
+          <w:color w:val="FF0000"/>
+          <w:lang w:eastAsia="en-GB"/>
+        </w:rPr>
+        <w:t>https://www.cs.york.ac.uk/circus/hijac/code/ProgrammingInSCJ.pdf</w:t>
+      </w:r>
+      <w:r>
+        <w:rPr>
+          <w:noProof/>
+          <w:lang w:eastAsia="en-GB"/>
+        </w:rPr>
+        <w:t>]</w:t>
+      </w:r>
+      <w:r>
+        <w:rPr>
+          <w:noProof/>
+          <w:lang w:eastAsia="en-GB"/>
+        </w:rPr>
+        <w:t xml:space="preserve">. </w:t>
+      </w:r>
+    </w:p>
+    <w:p>
+      <w:pPr>
+        <w:rPr>
+          <w:noProof/>
+          <w:lang w:eastAsia="en-GB"/>
+        </w:rPr>
+      </w:pPr>
+      <w:r>
+        <w:rPr>
+          <w:noProof/>
+          <w:lang w:eastAsia="en-GB"/>
+        </w:rPr>
+        <w:t>It introduces that RTSJ allocates a new</w:t>
+      </w:r>
+      <w:r>
+        <w:rPr>
+          <w:noProof/>
+          <w:lang w:eastAsia="en-GB"/>
+        </w:rPr>
+        <w:t xml:space="preserve"> type of memory Scoped Memory. In which objects with well defined life span are created</w:t>
+      </w:r>
+      <w:r>
+        <w:rPr>
+          <w:noProof/>
+          <w:lang w:eastAsia="en-GB"/>
+        </w:rPr>
+        <w:t xml:space="preserve"> </w:t>
+      </w:r>
+      <w:r>
+        <w:rPr>
+          <w:noProof/>
+          <w:lang w:eastAsia="en-GB"/>
+        </w:rPr>
+        <w:t>[</w:t>
+      </w:r>
+      <w:r>
+        <w:rPr>
+          <w:noProof/>
+          <w:color w:val="FF0000"/>
+          <w:lang w:eastAsia="en-GB"/>
+        </w:rPr>
+        <w:t>https://www.cs.york.ac.uk/circus/hijac/code/ProgrammingInSCJ.pdf</w:t>
+      </w:r>
+      <w:r>
+        <w:rPr>
+          <w:noProof/>
+          <w:lang w:eastAsia="en-GB"/>
+        </w:rPr>
+        <w:t>]</w:t>
+      </w:r>
+      <w:r>
+        <w:rPr>
+          <w:noProof/>
+          <w:lang w:eastAsia="en-GB"/>
+        </w:rPr>
+        <w:t>.</w:t>
+      </w:r>
+      <w:r>
+        <w:rPr>
+          <w:noProof/>
+          <w:lang w:eastAsia="en-GB"/>
+        </w:rPr>
+        <w:t xml:space="preserve"> It solves the problem by allocating outside the heap which means that it is not subject to garbage collection. </w:t>
+      </w:r>
+      <w:r>
+        <w:rPr>
+          <w:noProof/>
+          <w:lang w:eastAsia="en-GB"/>
+        </w:rPr>
+        <w:t xml:space="preserve"> </w:t>
+      </w:r>
+      <w:r>
+        <w:rPr>
+          <w:noProof/>
+          <w:lang w:eastAsia="en-GB"/>
+        </w:rPr>
+        <w:t xml:space="preserve">These are the sorts of methods taken in Safety-Critical Java. </w:t>
+      </w:r>
+    </w:p>
+    <w:p>
+      <w:pPr>
+        <w:rPr>
+          <w:noProof/>
+          <w:lang w:eastAsia="en-GB"/>
+        </w:rPr>
+      </w:pPr>
+      <w:r>
+        <w:rPr>
+          <w:noProof/>
+          <w:lang w:eastAsia="en-GB"/>
+        </w:rPr>
+        <w:t xml:space="preserve">Because it is still in the planning stages I wanted to talk more about other forms of tools Java has at its disposal which can enable Static Verification. </w:t>
+      </w:r>
+    </w:p>
+    <w:p>
+      <w:pPr>
+        <w:rPr>
+          <w:noProof/>
+          <w:lang w:eastAsia="en-GB"/>
+        </w:rPr>
+      </w:pPr>
+      <w:bookmarkStart w:id="0" w:name="_GoBack"/>
+      <w:r>
+        <w:rPr>
+          <w:noProof/>
+          <w:lang w:eastAsia="en-GB"/>
+        </w:rPr>
+        <w:t>PMD</w:t>
+      </w:r>
+    </w:p>
+    <w:bookmarkEnd w:id="0"/>
+    <w:p>
+      <w:pPr>
+        <w:rPr>
+          <w:noProof/>
+          <w:lang w:eastAsia="en-GB"/>
+        </w:rPr>
+      </w:pPr>
+    </w:p>
+    <w:p>
+      <w:pPr>
+        <w:rPr>
+          <w:noProof/>
+          <w:lang w:eastAsia="en-GB"/>
+        </w:rPr>
+      </w:pPr>
+    </w:p>
+    <w:p>
+      <w:pPr>
+        <w:rPr>
+          <w:noProof/>
+          <w:lang w:eastAsia="en-GB"/>
+        </w:rPr>
+      </w:pPr>
+    </w:p>
+    <w:p>
+      <w:pPr>
+        <w:rPr>
+          <w:noProof/>
+          <w:lang w:eastAsia="en-GB"/>
+        </w:rPr>
+      </w:pPr>
+      <w:r>
+        <w:rPr>
+          <w:noProof/>
+          <w:lang w:eastAsia="en-GB"/>
+        </w:rPr>
+        <w:t xml:space="preserve"> </w:t>
+      </w:r>
+    </w:p>
+    <w:p>
+      <w:pPr>
+        <w:rPr>
+          <w:noProof/>
+          <w:lang w:eastAsia="en-GB"/>
+        </w:rPr>
+      </w:pPr>
+    </w:p>
+    <w:p>
+      <w:pPr>
+        <w:rPr>
+          <w:noProof/>
+          <w:lang w:eastAsia="en-GB"/>
+        </w:rPr>
+      </w:pPr>
     </w:p>
     <w:p/>
     <w:p/>
     <w:p/>
+    <w:p/>
     <w:p>
       <w:pPr>
         <w:ind w:left="720"/>
@@ -4400,7 +5035,7 @@
       </w:pPr>
     </w:p>
     <w:sectPr>
-      <w:footerReference w:type="default" r:id="rId11"/>
+      <w:footerReference w:type="default" r:id="rId12"/>
       <w:pgSz w:w="11906" w:h="16838"/>
       <w:pgMar w:top="1440" w:right="1440" w:bottom="1440" w:left="1440" w:header="708" w:footer="708" w:gutter="0"/>
       <w:cols w:space="708"/>
@@ -4471,7 +5106,7 @@
           <w:rPr>
             <w:noProof/>
           </w:rPr>
-          <w:t>9</w:t>
+          <w:t>10</w:t>
         </w:r>
         <w:r>
           <w:rPr>
@@ -5338,6 +5973,7 @@
     <w:lsdException w:name="HTML Sample" w:semiHidden="1" w:unhideWhenUsed="1"/>
     <w:lsdException w:name="HTML Typewriter" w:semiHidden="1" w:unhideWhenUsed="1"/>
     <w:lsdException w:name="HTML Variable" w:semiHidden="1" w:unhideWhenUsed="1"/>
+    <w:lsdException w:name="Normal Table" w:semiHidden="1" w:unhideWhenUsed="1"/>
     <w:lsdException w:name="annotation subject" w:semiHidden="1" w:unhideWhenUsed="1"/>
     <w:lsdException w:name="No List" w:semiHidden="1" w:unhideWhenUsed="1"/>
     <w:lsdException w:name="Outline List 1" w:semiHidden="1" w:unhideWhenUsed="1"/>
@@ -5382,6 +6018,7 @@
     <w:lsdException w:name="Table Professional" w:semiHidden="1" w:unhideWhenUsed="1"/>
     <w:lsdException w:name="Table Subtle 1" w:semiHidden="1" w:unhideWhenUsed="1"/>
     <w:lsdException w:name="Table Subtle 2" w:semiHidden="1" w:unhideWhenUsed="1"/>
+    <w:lsdException w:name="Table Web 1" w:semiHidden="1" w:unhideWhenUsed="1"/>
     <w:lsdException w:name="Table Web 2" w:semiHidden="1" w:unhideWhenUsed="1"/>
     <w:lsdException w:name="Table Web 3" w:semiHidden="1" w:unhideWhenUsed="1"/>
     <w:lsdException w:name="Balloon Text" w:semiHidden="1" w:unhideWhenUsed="1"/>
@@ -6049,7 +6686,7 @@
 </file>
 
 <file path=customXml/itemProps1.xml><?xml version="1.0" encoding="utf-8"?>
-<ds:datastoreItem xmlns:ds="http://schemas.openxmlformats.org/officeDocument/2006/customXml" ds:itemID="{00EA0901-740B-48FD-A70F-7F7E64B3BCAF}">
+<ds:datastoreItem xmlns:ds="http://schemas.openxmlformats.org/officeDocument/2006/customXml" ds:itemID="{A079C457-0004-4812-B197-1863B78A61CE}">
   <ds:schemaRefs>
     <ds:schemaRef ds:uri="http://schemas.openxmlformats.org/officeDocument/2006/bibliography"/>
   </ds:schemaRefs>

</xml_diff>